<commit_message>
Lasya new terms and conditions
</commit_message>
<xml_diff>
--- a/Front End/cultural/Lasya/InSync_T&C.docx
+++ b/Front End/cultural/Lasya/InSync_T&C.docx
@@ -416,7 +416,29 @@
           <w:szCs w:val="24"/>
           <w:u w:val="single"/>
         </w:rPr>
-        <w:t xml:space="preserve"> For Participation:</w:t>
+        <w:t xml:space="preserve"> </w:t>
+      </w:r>
+      <w:r>
+        <w:rPr>
+          <w:rFonts w:ascii="Baskerville Old Face" w:hAnsi="Baskerville Old Face"/>
+          <w:b/>
+          <w:bCs/>
+          <w:sz w:val="24"/>
+          <w:szCs w:val="24"/>
+          <w:u w:val="single"/>
+        </w:rPr>
+        <w:t>of</w:t>
+      </w:r>
+      <w:r>
+        <w:rPr>
+          <w:rFonts w:ascii="Baskerville Old Face" w:hAnsi="Baskerville Old Face"/>
+          <w:b/>
+          <w:bCs/>
+          <w:sz w:val="24"/>
+          <w:szCs w:val="24"/>
+          <w:u w:val="single"/>
+        </w:rPr>
+        <w:t xml:space="preserve"> Participation:</w:t>
       </w:r>
     </w:p>
     <w:p>
@@ -692,123 +714,129 @@
         </w:numPr>
         <w:jc w:val="both"/>
         <w:rPr>
-          <w:rFonts w:ascii="Baskerville Old Face" w:hAnsi="Baskerville Old Face" w:cstheme="minorHAnsi"/>
-          <w:sz w:val="24"/>
-          <w:szCs w:val="24"/>
-        </w:rPr>
-      </w:pPr>
-      <w:r>
-        <w:rPr>
-          <w:rFonts w:ascii="Baskerville Old Face" w:hAnsi="Baskerville Old Face" w:cstheme="minorHAnsi"/>
+          <w:rFonts w:ascii="Baskerville Old Face" w:hAnsi="Baskerville Old Face" w:cs="Times New Roman"/>
+          <w:color w:val="000000"/>
+          <w:sz w:val="24"/>
+          <w:szCs w:val="24"/>
+          <w:bdr w:val="none" w:sz="0" w:space="0" w:color="auto" w:frame="1"/>
+        </w:rPr>
+      </w:pPr>
+      <w:r>
+        <w:rPr>
+          <w:rFonts w:ascii="Baskerville Old Face" w:hAnsi="Baskerville Old Face" w:cs="Times New Roman"/>
+          <w:color w:val="000000"/>
           <w:sz w:val="24"/>
           <w:szCs w:val="24"/>
           <w:highlight w:val="yellow"/>
-        </w:rPr>
-        <w:t xml:space="preserve">Participants </w:t>
-      </w:r>
-      <w:r>
-        <w:rPr>
-          <w:rFonts w:ascii="Baskerville Old Face" w:hAnsi="Baskerville Old Face" w:cstheme="minorHAnsi"/>
-          <w:b/>
-          <w:bCs/>
+          <w:bdr w:val="none" w:sz="0" w:space="0" w:color="auto" w:frame="1"/>
+        </w:rPr>
+        <w:t xml:space="preserve">Team </w:t>
+      </w:r>
+      <w:r>
+        <w:rPr>
+          <w:rFonts w:ascii="Baskerville Old Face" w:hAnsi="Baskerville Old Face" w:cs="Times New Roman"/>
+          <w:b/>
+          <w:bCs/>
+          <w:color w:val="000000"/>
           <w:sz w:val="24"/>
           <w:szCs w:val="24"/>
           <w:highlight w:val="yellow"/>
-        </w:rPr>
-        <w:t>M</w:t>
-      </w:r>
-      <w:r>
-        <w:rPr>
-          <w:rFonts w:ascii="Baskerville Old Face" w:hAnsi="Baskerville Old Face" w:cstheme="minorHAnsi"/>
-          <w:b/>
-          <w:bCs/>
+          <w:bdr w:val="none" w:sz="0" w:space="0" w:color="auto" w:frame="1"/>
+        </w:rPr>
+        <w:t>Lasya</w:t>
+      </w:r>
+      <w:r>
+        <w:rPr>
+          <w:rFonts w:ascii="Baskerville Old Face" w:hAnsi="Baskerville Old Face" w:cs="Times New Roman"/>
+          <w:color w:val="000000"/>
           <w:sz w:val="24"/>
           <w:szCs w:val="24"/>
           <w:highlight w:val="yellow"/>
-        </w:rPr>
-        <w:t>UST</w:t>
-      </w:r>
-      <w:r>
-        <w:rPr>
-          <w:rFonts w:ascii="Baskerville Old Face" w:hAnsi="Baskerville Old Face" w:cstheme="minorHAnsi"/>
-          <w:sz w:val="24"/>
-          <w:szCs w:val="24"/>
-          <w:highlight w:val="yellow"/>
-        </w:rPr>
-        <w:t xml:space="preserve"> post their performance </w:t>
-      </w:r>
-      <w:r>
-        <w:rPr>
-          <w:rFonts w:ascii="Baskerville Old Face" w:hAnsi="Baskerville Old Face" w:cstheme="minorHAnsi"/>
-          <w:sz w:val="24"/>
-          <w:szCs w:val="24"/>
-          <w:highlight w:val="yellow"/>
-        </w:rPr>
-        <w:t>as a collaboration</w:t>
-      </w:r>
-      <w:r>
-        <w:rPr>
-          <w:rFonts w:ascii="Baskerville Old Face" w:hAnsi="Baskerville Old Face" w:cstheme="minorHAnsi"/>
-          <w:sz w:val="24"/>
-          <w:szCs w:val="24"/>
-          <w:highlight w:val="yellow"/>
-        </w:rPr>
-        <w:t xml:space="preserve"> </w:t>
-      </w:r>
-      <w:r>
-        <w:rPr>
-          <w:rFonts w:ascii="Baskerville Old Face" w:hAnsi="Baskerville Old Face" w:cstheme="minorHAnsi"/>
-          <w:sz w:val="24"/>
-          <w:szCs w:val="24"/>
-          <w:highlight w:val="yellow"/>
-        </w:rPr>
-        <w:t xml:space="preserve">post </w:t>
-      </w:r>
-      <w:r>
-        <w:rPr>
-          <w:rFonts w:ascii="Baskerville Old Face" w:hAnsi="Baskerville Old Face" w:cstheme="minorHAnsi"/>
-          <w:sz w:val="24"/>
-          <w:szCs w:val="24"/>
-          <w:highlight w:val="yellow"/>
-        </w:rPr>
-        <w:t xml:space="preserve">with </w:t>
+          <w:bdr w:val="none" w:sz="0" w:space="0" w:color="auto" w:frame="1"/>
+        </w:rPr>
+        <w:t xml:space="preserve"> will post all the videos received through mail on Instagram </w:t>
       </w:r>
       <w:hyperlink r:id="rId9" w:history="1">
         <w:r>
           <w:rPr>
             <w:rStyle w:val="Hyperlink"/>
-            <w:rFonts w:ascii="Baskerville Old Face" w:hAnsi="Baskerville Old Face" w:cstheme="minorHAnsi"/>
+            <w:rFonts w:ascii="Baskerville Old Face" w:hAnsi="Baskerville Old Face" w:cs="Times New Roman"/>
             <w:b/>
             <w:bCs/>
             <w:sz w:val="24"/>
             <w:szCs w:val="24"/>
             <w:highlight w:val="yellow"/>
+            <w:bdr w:val="none" w:sz="0" w:space="0" w:color="auto" w:frame="1"/>
           </w:rPr>
-          <w:t>@lasy</w:t>
+          <w:t xml:space="preserve">@lasya_iisc.22 </w:t>
         </w:r>
+      </w:hyperlink>
+      <w:r>
+        <w:rPr>
+          <w:rFonts w:ascii="Baskerville Old Face" w:hAnsi="Baskerville Old Face" w:cs="Times New Roman"/>
+          <w:b/>
+          <w:bCs/>
+          <w:color w:val="000000"/>
+          <w:sz w:val="24"/>
+          <w:szCs w:val="24"/>
+          <w:highlight w:val="yellow"/>
+          <w:bdr w:val="none" w:sz="0" w:space="0" w:color="auto" w:frame="1"/>
+        </w:rPr>
+        <w:t xml:space="preserve"> </w:t>
+      </w:r>
+      <w:r>
+        <w:rPr>
+          <w:rFonts w:ascii="Baskerville Old Face" w:hAnsi="Baskerville Old Face" w:cs="Times New Roman"/>
+          <w:color w:val="000000"/>
+          <w:sz w:val="24"/>
+          <w:szCs w:val="24"/>
+          <w:highlight w:val="yellow"/>
+          <w:bdr w:val="none" w:sz="0" w:space="0" w:color="auto" w:frame="1"/>
+        </w:rPr>
+        <w:t>within 10 hours of receiving them and the participants need to accept the collaboration request to be eligible for being judged and getting the prizes. If someone is not on Instagram, they can request the event organisers for consideration</w:t>
+      </w:r>
+      <w:r>
+        <w:rPr>
+          <w:rFonts w:ascii="Baskerville Old Face" w:hAnsi="Baskerville Old Face" w:cs="Times New Roman"/>
+          <w:color w:val="000000"/>
+          <w:sz w:val="24"/>
+          <w:szCs w:val="24"/>
+          <w:bdr w:val="none" w:sz="0" w:space="0" w:color="auto" w:frame="1"/>
+        </w:rPr>
+        <w:t xml:space="preserve">. Participants can post their performances on their Instagram </w:t>
+      </w:r>
+      <w:r>
+        <w:rPr>
+          <w:rFonts w:ascii="Baskerville Old Face" w:hAnsi="Baskerville Old Face" w:cs="Times New Roman"/>
+          <w:color w:val="000000"/>
+          <w:sz w:val="24"/>
+          <w:szCs w:val="24"/>
+          <w:bdr w:val="none" w:sz="0" w:space="0" w:color="auto" w:frame="1"/>
+        </w:rPr>
+        <w:t>stories,</w:t>
+      </w:r>
+      <w:r>
+        <w:rPr>
+          <w:rFonts w:ascii="Baskerville Old Face" w:hAnsi="Baskerville Old Face" w:cs="Times New Roman"/>
+          <w:color w:val="000000"/>
+          <w:sz w:val="24"/>
+          <w:szCs w:val="24"/>
+          <w:bdr w:val="none" w:sz="0" w:space="0" w:color="auto" w:frame="1"/>
+        </w:rPr>
+        <w:t xml:space="preserve"> but they will have to tag </w:t>
+      </w:r>
+      <w:hyperlink r:id="rId10" w:history="1">
         <w:r>
           <w:rPr>
             <w:rStyle w:val="Hyperlink"/>
-            <w:rFonts w:ascii="Baskerville Old Face" w:hAnsi="Baskerville Old Face" w:cstheme="minorHAnsi"/>
+            <w:rFonts w:ascii="Baskerville Old Face" w:hAnsi="Baskerville Old Face" w:cs="Times New Roman"/>
             <w:b/>
             <w:bCs/>
             <w:sz w:val="24"/>
             <w:szCs w:val="24"/>
-            <w:highlight w:val="yellow"/>
+            <w:bdr w:val="none" w:sz="0" w:space="0" w:color="auto" w:frame="1"/>
           </w:rPr>
-          <w:t>a</w:t>
-        </w:r>
-        <w:r>
-          <w:rPr>
-            <w:rStyle w:val="Hyperlink"/>
-            <w:rFonts w:ascii="Baskerville Old Face" w:hAnsi="Baskerville Old Face" w:cstheme="minorHAnsi"/>
-            <w:b/>
-            <w:bCs/>
-            <w:sz w:val="24"/>
-            <w:szCs w:val="24"/>
-            <w:highlight w:val="yellow"/>
-          </w:rPr>
-          <w:t>_iisc.22</w:t>
+          <w:t xml:space="preserve">@lasya_iisc.22 </w:t>
         </w:r>
       </w:hyperlink>
       <w:r>
@@ -816,103 +844,6 @@
           <w:rFonts w:ascii="Baskerville Old Face" w:hAnsi="Baskerville Old Face" w:cstheme="minorHAnsi"/>
           <w:sz w:val="24"/>
           <w:szCs w:val="24"/>
-          <w:highlight w:val="yellow"/>
-        </w:rPr>
-        <w:t xml:space="preserve"> </w:t>
-      </w:r>
-      <w:r>
-        <w:rPr>
-          <w:rFonts w:ascii="Baskerville Old Face" w:hAnsi="Baskerville Old Face" w:cstheme="minorHAnsi"/>
-          <w:sz w:val="24"/>
-          <w:szCs w:val="24"/>
-          <w:highlight w:val="yellow"/>
-        </w:rPr>
-        <w:t xml:space="preserve">on </w:t>
-      </w:r>
-      <w:r>
-        <w:rPr>
-          <w:rFonts w:ascii="Baskerville Old Face" w:hAnsi="Baskerville Old Face" w:cstheme="minorHAnsi"/>
-          <w:sz w:val="24"/>
-          <w:szCs w:val="24"/>
-          <w:highlight w:val="yellow"/>
-        </w:rPr>
-        <w:t>Instagram</w:t>
-      </w:r>
-      <w:r>
-        <w:rPr>
-          <w:rFonts w:ascii="Baskerville Old Face" w:hAnsi="Baskerville Old Face" w:cstheme="minorHAnsi"/>
-          <w:sz w:val="24"/>
-          <w:szCs w:val="24"/>
-          <w:highlight w:val="yellow"/>
-        </w:rPr>
-        <w:t>.</w:t>
-      </w:r>
-      <w:r>
-        <w:rPr>
-          <w:rFonts w:ascii="Baskerville Old Face" w:hAnsi="Baskerville Old Face" w:cstheme="minorHAnsi"/>
-          <w:sz w:val="24"/>
-          <w:szCs w:val="24"/>
-          <w:highlight w:val="yellow"/>
-        </w:rPr>
-        <w:t xml:space="preserve"> If</w:t>
-      </w:r>
-      <w:r>
-        <w:rPr>
-          <w:rFonts w:ascii="Baskerville Old Face" w:hAnsi="Baskerville Old Face" w:cstheme="minorHAnsi"/>
-          <w:sz w:val="24"/>
-          <w:szCs w:val="24"/>
-        </w:rPr>
-        <w:t xml:space="preserve"> </w:t>
-      </w:r>
-      <w:r>
-        <w:rPr>
-          <w:rFonts w:ascii="Baskerville Old Face" w:hAnsi="Baskerville Old Face" w:cstheme="minorHAnsi"/>
-          <w:sz w:val="24"/>
-          <w:szCs w:val="24"/>
-          <w:highlight w:val="yellow"/>
-        </w:rPr>
-        <w:t>the partic</w:t>
-      </w:r>
-      <w:r>
-        <w:rPr>
-          <w:rFonts w:ascii="Baskerville Old Face" w:hAnsi="Baskerville Old Face" w:cstheme="minorHAnsi"/>
-          <w:sz w:val="24"/>
-          <w:szCs w:val="24"/>
-          <w:highlight w:val="yellow"/>
-        </w:rPr>
-        <w:t>ipant doesn’t have Instagram, they can ask the event organisers to post it on th</w:t>
-      </w:r>
-      <w:r>
-        <w:rPr>
-          <w:rFonts w:ascii="Baskerville Old Face" w:hAnsi="Baskerville Old Face" w:cstheme="minorHAnsi"/>
-          <w:sz w:val="24"/>
-          <w:szCs w:val="24"/>
-          <w:highlight w:val="yellow"/>
-        </w:rPr>
-        <w:t>e Lasya Instagram</w:t>
-      </w:r>
-      <w:r>
-        <w:rPr>
-          <w:rFonts w:ascii="Baskerville Old Face" w:hAnsi="Baskerville Old Face" w:cstheme="minorHAnsi"/>
-          <w:sz w:val="24"/>
-          <w:szCs w:val="24"/>
-        </w:rPr>
-        <w:t xml:space="preserve"> </w:t>
-      </w:r>
-      <w:r>
-        <w:rPr>
-          <w:rFonts w:ascii="Baskerville Old Face" w:hAnsi="Baskerville Old Face" w:cstheme="minorHAnsi"/>
-          <w:sz w:val="24"/>
-          <w:szCs w:val="24"/>
-          <w:highlight w:val="yellow"/>
-        </w:rPr>
-        <w:t>page manually</w:t>
-      </w:r>
-      <w:r>
-        <w:rPr>
-          <w:rFonts w:ascii="Baskerville Old Face" w:hAnsi="Baskerville Old Face" w:cstheme="minorHAnsi"/>
-          <w:sz w:val="24"/>
-          <w:szCs w:val="24"/>
         </w:rPr>
         <w:t xml:space="preserve">. </w:t>
       </w:r>
@@ -924,7 +855,7 @@
         </w:rPr>
         <w:t xml:space="preserve">Learn how to collaborate on Instagram using this </w:t>
       </w:r>
-      <w:hyperlink r:id="rId10" w:history="1">
+      <w:hyperlink r:id="rId11" w:history="1">
         <w:r>
           <w:rPr>
             <w:rStyle w:val="Hyperlink"/>
@@ -1549,7 +1480,6 @@
           <w:szCs w:val="24"/>
           <w:u w:val="single"/>
         </w:rPr>
-        <w:lastRenderedPageBreak/>
         <w:t>PRIZES</w:t>
       </w:r>
       <w:r>
@@ -2219,6 +2149,7 @@
           <w:sz w:val="24"/>
           <w:szCs w:val="24"/>
         </w:rPr>
+        <w:lastRenderedPageBreak/>
         <w:t>Sha</w:t>
       </w:r>
       <w:r>
@@ -2288,12 +2219,12 @@
       </w:r>
     </w:p>
     <w:sectPr>
-      <w:headerReference w:type="even" r:id="rId11"/>
-      <w:headerReference w:type="default" r:id="rId12"/>
-      <w:footerReference w:type="even" r:id="rId13"/>
-      <w:footerReference w:type="default" r:id="rId14"/>
-      <w:headerReference w:type="first" r:id="rId15"/>
-      <w:footerReference w:type="first" r:id="rId16"/>
+      <w:headerReference w:type="even" r:id="rId12"/>
+      <w:headerReference w:type="default" r:id="rId13"/>
+      <w:footerReference w:type="even" r:id="rId14"/>
+      <w:footerReference w:type="default" r:id="rId15"/>
+      <w:headerReference w:type="first" r:id="rId16"/>
+      <w:footerReference w:type="first" r:id="rId17"/>
       <w:pgSz w:w="11906" w:h="16838"/>
       <w:pgMar w:top="720" w:right="720" w:bottom="720" w:left="720" w:header="708" w:footer="708" w:gutter="0"/>
       <w:pgBorders w:offsetFrom="page">

</xml_diff>

<commit_message>
changes to the T&C of lasya
</commit_message>
<xml_diff>
--- a/Front End/cultural/Lasya/InSync_T&C.docx
+++ b/Front End/cultural/Lasya/InSync_T&C.docx
@@ -27,7 +27,6 @@
         </w:rPr>
       </w:pPr>
       <w:bookmarkStart w:id="0" w:name="_Hlk105332052"/>
-      <w:proofErr w:type="spellStart"/>
       <w:r>
         <w:rPr>
           <w:rFonts w:cstheme="minorHAnsi"/>
@@ -50,7 +49,6 @@
         </w:rPr>
         <w:t>InSync</w:t>
       </w:r>
-      <w:proofErr w:type="spellEnd"/>
       <w:r>
         <w:rPr>
           <w:rFonts w:cstheme="minorHAnsi"/>
@@ -252,7 +250,15 @@
           <w:sz w:val="24"/>
           <w:szCs w:val="24"/>
         </w:rPr>
-        <w:t xml:space="preserve">Apart from the Pravega 2022 Core Team and the event coordinators, anyone and everyone from IISc can participate. Submissions may be made individually or in groups. One person can be a part of one team only but can still take part as an </w:t>
+        <w:t>A</w:t>
+      </w:r>
+      <w:r>
+        <w:rPr>
+          <w:rFonts w:ascii="Baskerville Old Face" w:hAnsi="Baskerville Old Face" w:cstheme="minorHAnsi"/>
+          <w:sz w:val="24"/>
+          <w:szCs w:val="24"/>
+        </w:rPr>
+        <w:t xml:space="preserve">nyone and everyone from IISc can participate. Submissions may be made individually or in groups. One person can be a part of one team only but can still take part as an </w:t>
       </w:r>
       <w:r>
         <w:rPr>
@@ -1965,16 +1971,6 @@
         <w:jc w:val="both"/>
         <w:rPr>
           <w:rFonts w:ascii="Baskerville Old Face" w:hAnsi="Baskerville Old Face" w:cstheme="minorHAnsi"/>
-          <w:sz w:val="24"/>
-          <w:szCs w:val="24"/>
-        </w:rPr>
-      </w:pPr>
-    </w:p>
-    <w:p>
-      <w:pPr>
-        <w:jc w:val="both"/>
-        <w:rPr>
-          <w:rFonts w:ascii="Baskerville Old Face" w:hAnsi="Baskerville Old Face" w:cstheme="minorHAnsi"/>
           <w:b/>
           <w:bCs/>
           <w:sz w:val="24"/>
@@ -2142,14 +2138,12 @@
           <w:szCs w:val="24"/>
         </w:rPr>
       </w:pPr>
-      <w:proofErr w:type="spellStart"/>
-      <w:r>
-        <w:rPr>
-          <w:rFonts w:ascii="Baskerville Old Face" w:hAnsi="Baskerville Old Face" w:cstheme="minorHAnsi"/>
-          <w:sz w:val="24"/>
-          <w:szCs w:val="24"/>
-        </w:rPr>
-        <w:lastRenderedPageBreak/>
+      <w:r>
+        <w:rPr>
+          <w:rFonts w:ascii="Baskerville Old Face" w:hAnsi="Baskerville Old Face" w:cstheme="minorHAnsi"/>
+          <w:sz w:val="24"/>
+          <w:szCs w:val="24"/>
+        </w:rPr>
         <w:t>Sha</w:t>
       </w:r>
       <w:r>
@@ -2166,16 +2160,7 @@
           <w:sz w:val="24"/>
           <w:szCs w:val="24"/>
         </w:rPr>
-        <w:t>wary</w:t>
-      </w:r>
-      <w:proofErr w:type="spellEnd"/>
-      <w:r>
-        <w:rPr>
-          <w:rFonts w:ascii="Baskerville Old Face" w:hAnsi="Baskerville Old Face" w:cstheme="minorHAnsi"/>
-          <w:sz w:val="24"/>
-          <w:szCs w:val="24"/>
-        </w:rPr>
-        <w:t xml:space="preserve"> </w:t>
+        <w:t xml:space="preserve">wary </w:t>
       </w:r>
       <w:r>
         <w:rPr>
@@ -3299,7 +3284,6 @@
     <w:name w:val="Normal (Web)"/>
     <w:basedOn w:val="Normal"/>
     <w:uiPriority w:val="99"/>
-    <w:semiHidden/>
     <w:unhideWhenUsed/>
     <w:rsid w:val="00310EE7"/>
     <w:pPr>

</xml_diff>